<commit_message>
Add Streamlit dashboard app, data files, and updated requirements
</commit_message>
<xml_diff>
--- a/CMAPSS_DAtaSetdocx.docx
+++ b/CMAPSS_DAtaSetdocx.docx
@@ -8194,6 +8194,754 @@
         </w:rPr>
       </w:pPr>
     </w:p>
+    <w:p>
+      <w:pPr>
+        <w:spacing w:before="100" w:beforeAutospacing="1" w:after="100" w:afterAutospacing="1" w:line="240" w:lineRule="auto"/>
+        <w:outlineLvl w:val="0"/>
+        <w:rPr>
+          <w:rFonts w:ascii="Times New Roman" w:eastAsia="Times New Roman" w:hAnsi="Times New Roman" w:cs="Times New Roman"/>
+          <w:b/>
+          <w:bCs/>
+          <w:kern w:val="36"/>
+          <w:sz w:val="48"/>
+          <w:szCs w:val="48"/>
+          <w14:ligatures w14:val="none"/>
+        </w:rPr>
+      </w:pPr>
+      <w:r>
+        <w:rPr>
+          <w:rFonts w:ascii="Segoe UI Emoji" w:eastAsia="Times New Roman" w:hAnsi="Segoe UI Emoji" w:cs="Segoe UI Emoji"/>
+          <w:b/>
+          <w:bCs/>
+          <w:kern w:val="36"/>
+          <w:sz w:val="48"/>
+          <w:szCs w:val="48"/>
+          <w14:ligatures w14:val="none"/>
+        </w:rPr>
+        <w:t>🔍</w:t>
+      </w:r>
+      <w:r>
+        <w:rPr>
+          <w:rFonts w:ascii="Times New Roman" w:eastAsia="Times New Roman" w:hAnsi="Times New Roman" w:cs="Times New Roman"/>
+          <w:b/>
+          <w:bCs/>
+          <w:kern w:val="36"/>
+          <w:sz w:val="48"/>
+          <w:szCs w:val="48"/>
+          <w14:ligatures w14:val="none"/>
+        </w:rPr>
+        <w:t xml:space="preserve"> Explanation of included libraries</w:t>
+      </w:r>
+    </w:p>
+    <w:tbl>
+      <w:tblPr>
+        <w:tblW w:w="0" w:type="auto"/>
+        <w:tblCellSpacing w:w="15" w:type="dxa"/>
+        <w:tblCellMar>
+          <w:top w:w="15" w:type="dxa"/>
+          <w:left w:w="15" w:type="dxa"/>
+          <w:bottom w:w="15" w:type="dxa"/>
+          <w:right w:w="15" w:type="dxa"/>
+        </w:tblCellMar>
+        <w:tblLook w:val="04A0" w:firstRow="1" w:lastRow="0" w:firstColumn="1" w:lastColumn="0" w:noHBand="0" w:noVBand="1"/>
+      </w:tblPr>
+      <w:tblGrid>
+        <w:gridCol w:w="2142"/>
+        <w:gridCol w:w="3928"/>
+      </w:tblGrid>
+      <w:tr>
+        <w:trPr>
+          <w:tblHeader/>
+          <w:tblCellSpacing w:w="15" w:type="dxa"/>
+        </w:trPr>
+        <w:tc>
+          <w:tcPr>
+            <w:tcW w:w="0" w:type="auto"/>
+            <w:vAlign w:val="center"/>
+            <w:hideMark/>
+          </w:tcPr>
+          <w:p>
+            <w:pPr>
+              <w:spacing w:after="0" w:line="240" w:lineRule="auto"/>
+              <w:jc w:val="center"/>
+              <w:rPr>
+                <w:rFonts w:ascii="Times New Roman" w:eastAsia="Times New Roman" w:hAnsi="Times New Roman" w:cs="Times New Roman"/>
+                <w:b/>
+                <w:bCs/>
+                <w:kern w:val="0"/>
+                <w14:ligatures w14:val="none"/>
+              </w:rPr>
+            </w:pPr>
+            <w:r>
+              <w:rPr>
+                <w:rFonts w:ascii="Times New Roman" w:eastAsia="Times New Roman" w:hAnsi="Times New Roman" w:cs="Times New Roman"/>
+                <w:b/>
+                <w:bCs/>
+                <w:kern w:val="0"/>
+                <w14:ligatures w14:val="none"/>
+              </w:rPr>
+              <w:t>Package</w:t>
+            </w:r>
+          </w:p>
+        </w:tc>
+        <w:tc>
+          <w:tcPr>
+            <w:tcW w:w="0" w:type="auto"/>
+            <w:vAlign w:val="center"/>
+            <w:hideMark/>
+          </w:tcPr>
+          <w:p>
+            <w:pPr>
+              <w:spacing w:after="0" w:line="240" w:lineRule="auto"/>
+              <w:jc w:val="center"/>
+              <w:rPr>
+                <w:rFonts w:ascii="Times New Roman" w:eastAsia="Times New Roman" w:hAnsi="Times New Roman" w:cs="Times New Roman"/>
+                <w:b/>
+                <w:bCs/>
+                <w:kern w:val="0"/>
+                <w14:ligatures w14:val="none"/>
+              </w:rPr>
+            </w:pPr>
+            <w:r>
+              <w:rPr>
+                <w:rFonts w:ascii="Times New Roman" w:eastAsia="Times New Roman" w:hAnsi="Times New Roman" w:cs="Times New Roman"/>
+                <w:b/>
+                <w:bCs/>
+                <w:kern w:val="0"/>
+                <w14:ligatures w14:val="none"/>
+              </w:rPr>
+              <w:t>Used for</w:t>
+            </w:r>
+          </w:p>
+        </w:tc>
+      </w:tr>
+      <w:tr>
+        <w:trPr>
+          <w:tblCellSpacing w:w="15" w:type="dxa"/>
+        </w:trPr>
+        <w:tc>
+          <w:tcPr>
+            <w:tcW w:w="0" w:type="auto"/>
+            <w:vAlign w:val="center"/>
+            <w:hideMark/>
+          </w:tcPr>
+          <w:p>
+            <w:pPr>
+              <w:spacing w:after="0" w:line="240" w:lineRule="auto"/>
+              <w:rPr>
+                <w:rFonts w:ascii="Times New Roman" w:eastAsia="Times New Roman" w:hAnsi="Times New Roman" w:cs="Times New Roman"/>
+                <w:kern w:val="0"/>
+                <w14:ligatures w14:val="none"/>
+              </w:rPr>
+            </w:pPr>
+            <w:r>
+              <w:rPr>
+                <w:rFonts w:ascii="Times New Roman" w:eastAsia="Times New Roman" w:hAnsi="Times New Roman" w:cs="Times New Roman"/>
+                <w:b/>
+                <w:bCs/>
+                <w:kern w:val="0"/>
+                <w14:ligatures w14:val="none"/>
+              </w:rPr>
+              <w:t>pandas</w:t>
+            </w:r>
+          </w:p>
+        </w:tc>
+        <w:tc>
+          <w:tcPr>
+            <w:tcW w:w="0" w:type="auto"/>
+            <w:vAlign w:val="center"/>
+            <w:hideMark/>
+          </w:tcPr>
+          <w:p>
+            <w:pPr>
+              <w:spacing w:after="0" w:line="240" w:lineRule="auto"/>
+              <w:rPr>
+                <w:rFonts w:ascii="Times New Roman" w:eastAsia="Times New Roman" w:hAnsi="Times New Roman" w:cs="Times New Roman"/>
+                <w:kern w:val="0"/>
+                <w14:ligatures w14:val="none"/>
+              </w:rPr>
+            </w:pPr>
+            <w:r>
+              <w:rPr>
+                <w:rFonts w:ascii="Times New Roman" w:eastAsia="Times New Roman" w:hAnsi="Times New Roman" w:cs="Times New Roman"/>
+                <w:kern w:val="0"/>
+                <w14:ligatures w14:val="none"/>
+              </w:rPr>
+              <w:t>reading and analyzing CMAPSS dataset</w:t>
+            </w:r>
+          </w:p>
+        </w:tc>
+      </w:tr>
+      <w:tr>
+        <w:trPr>
+          <w:tblCellSpacing w:w="15" w:type="dxa"/>
+        </w:trPr>
+        <w:tc>
+          <w:tcPr>
+            <w:tcW w:w="0" w:type="auto"/>
+            <w:vAlign w:val="center"/>
+            <w:hideMark/>
+          </w:tcPr>
+          <w:p>
+            <w:pPr>
+              <w:spacing w:after="0" w:line="240" w:lineRule="auto"/>
+              <w:rPr>
+                <w:rFonts w:ascii="Times New Roman" w:eastAsia="Times New Roman" w:hAnsi="Times New Roman" w:cs="Times New Roman"/>
+                <w:kern w:val="0"/>
+                <w14:ligatures w14:val="none"/>
+              </w:rPr>
+            </w:pPr>
+            <w:proofErr w:type="spellStart"/>
+            <w:r>
+              <w:rPr>
+                <w:rFonts w:ascii="Times New Roman" w:eastAsia="Times New Roman" w:hAnsi="Times New Roman" w:cs="Times New Roman"/>
+                <w:b/>
+                <w:bCs/>
+                <w:kern w:val="0"/>
+                <w14:ligatures w14:val="none"/>
+              </w:rPr>
+              <w:t>numpy</w:t>
+            </w:r>
+            <w:proofErr w:type="spellEnd"/>
+          </w:p>
+        </w:tc>
+        <w:tc>
+          <w:tcPr>
+            <w:tcW w:w="0" w:type="auto"/>
+            <w:vAlign w:val="center"/>
+            <w:hideMark/>
+          </w:tcPr>
+          <w:p>
+            <w:pPr>
+              <w:spacing w:after="0" w:line="240" w:lineRule="auto"/>
+              <w:rPr>
+                <w:rFonts w:ascii="Times New Roman" w:eastAsia="Times New Roman" w:hAnsi="Times New Roman" w:cs="Times New Roman"/>
+                <w:kern w:val="0"/>
+                <w14:ligatures w14:val="none"/>
+              </w:rPr>
+            </w:pPr>
+            <w:r>
+              <w:rPr>
+                <w:rFonts w:ascii="Times New Roman" w:eastAsia="Times New Roman" w:hAnsi="Times New Roman" w:cs="Times New Roman"/>
+                <w:kern w:val="0"/>
+                <w14:ligatures w14:val="none"/>
+              </w:rPr>
+              <w:t>numerical operations</w:t>
+            </w:r>
+          </w:p>
+        </w:tc>
+      </w:tr>
+      <w:tr>
+        <w:trPr>
+          <w:tblCellSpacing w:w="15" w:type="dxa"/>
+        </w:trPr>
+        <w:tc>
+          <w:tcPr>
+            <w:tcW w:w="0" w:type="auto"/>
+            <w:vAlign w:val="center"/>
+            <w:hideMark/>
+          </w:tcPr>
+          <w:p>
+            <w:pPr>
+              <w:spacing w:after="0" w:line="240" w:lineRule="auto"/>
+              <w:rPr>
+                <w:rFonts w:ascii="Times New Roman" w:eastAsia="Times New Roman" w:hAnsi="Times New Roman" w:cs="Times New Roman"/>
+                <w:kern w:val="0"/>
+                <w14:ligatures w14:val="none"/>
+              </w:rPr>
+            </w:pPr>
+            <w:r>
+              <w:rPr>
+                <w:rFonts w:ascii="Times New Roman" w:eastAsia="Times New Roman" w:hAnsi="Times New Roman" w:cs="Times New Roman"/>
+                <w:b/>
+                <w:bCs/>
+                <w:kern w:val="0"/>
+                <w14:ligatures w14:val="none"/>
+              </w:rPr>
+              <w:t>matplotlib / seaborn</w:t>
+            </w:r>
+          </w:p>
+        </w:tc>
+        <w:tc>
+          <w:tcPr>
+            <w:tcW w:w="0" w:type="auto"/>
+            <w:vAlign w:val="center"/>
+            <w:hideMark/>
+          </w:tcPr>
+          <w:p>
+            <w:pPr>
+              <w:spacing w:after="0" w:line="240" w:lineRule="auto"/>
+              <w:rPr>
+                <w:rFonts w:ascii="Times New Roman" w:eastAsia="Times New Roman" w:hAnsi="Times New Roman" w:cs="Times New Roman"/>
+                <w:kern w:val="0"/>
+                <w14:ligatures w14:val="none"/>
+              </w:rPr>
+            </w:pPr>
+            <w:r>
+              <w:rPr>
+                <w:rFonts w:ascii="Times New Roman" w:eastAsia="Times New Roman" w:hAnsi="Times New Roman" w:cs="Times New Roman"/>
+                <w:kern w:val="0"/>
+                <w14:ligatures w14:val="none"/>
+              </w:rPr>
+              <w:t>visualizations</w:t>
+            </w:r>
+          </w:p>
+        </w:tc>
+      </w:tr>
+      <w:tr>
+        <w:trPr>
+          <w:tblCellSpacing w:w="15" w:type="dxa"/>
+        </w:trPr>
+        <w:tc>
+          <w:tcPr>
+            <w:tcW w:w="0" w:type="auto"/>
+            <w:vAlign w:val="center"/>
+            <w:hideMark/>
+          </w:tcPr>
+          <w:p>
+            <w:pPr>
+              <w:spacing w:after="0" w:line="240" w:lineRule="auto"/>
+              <w:rPr>
+                <w:rFonts w:ascii="Times New Roman" w:eastAsia="Times New Roman" w:hAnsi="Times New Roman" w:cs="Times New Roman"/>
+                <w:kern w:val="0"/>
+                <w14:ligatures w14:val="none"/>
+              </w:rPr>
+            </w:pPr>
+            <w:r>
+              <w:rPr>
+                <w:rFonts w:ascii="Times New Roman" w:eastAsia="Times New Roman" w:hAnsi="Times New Roman" w:cs="Times New Roman"/>
+                <w:b/>
+                <w:bCs/>
+                <w:kern w:val="0"/>
+                <w14:ligatures w14:val="none"/>
+              </w:rPr>
+              <w:t>scikit-learn</w:t>
+            </w:r>
+          </w:p>
+        </w:tc>
+        <w:tc>
+          <w:tcPr>
+            <w:tcW w:w="0" w:type="auto"/>
+            <w:vAlign w:val="center"/>
+            <w:hideMark/>
+          </w:tcPr>
+          <w:p>
+            <w:pPr>
+              <w:spacing w:after="0" w:line="240" w:lineRule="auto"/>
+              <w:rPr>
+                <w:rFonts w:ascii="Times New Roman" w:eastAsia="Times New Roman" w:hAnsi="Times New Roman" w:cs="Times New Roman"/>
+                <w:kern w:val="0"/>
+                <w14:ligatures w14:val="none"/>
+              </w:rPr>
+            </w:pPr>
+            <w:r>
+              <w:rPr>
+                <w:rFonts w:ascii="Times New Roman" w:eastAsia="Times New Roman" w:hAnsi="Times New Roman" w:cs="Times New Roman"/>
+                <w:kern w:val="0"/>
+                <w14:ligatures w14:val="none"/>
+              </w:rPr>
+              <w:t>ML models + preprocessing</w:t>
+            </w:r>
+          </w:p>
+        </w:tc>
+      </w:tr>
+      <w:tr>
+        <w:trPr>
+          <w:tblCellSpacing w:w="15" w:type="dxa"/>
+        </w:trPr>
+        <w:tc>
+          <w:tcPr>
+            <w:tcW w:w="0" w:type="auto"/>
+            <w:vAlign w:val="center"/>
+            <w:hideMark/>
+          </w:tcPr>
+          <w:p>
+            <w:pPr>
+              <w:spacing w:after="0" w:line="240" w:lineRule="auto"/>
+              <w:rPr>
+                <w:rFonts w:ascii="Times New Roman" w:eastAsia="Times New Roman" w:hAnsi="Times New Roman" w:cs="Times New Roman"/>
+                <w:kern w:val="0"/>
+                <w14:ligatures w14:val="none"/>
+              </w:rPr>
+            </w:pPr>
+            <w:proofErr w:type="spellStart"/>
+            <w:r>
+              <w:rPr>
+                <w:rFonts w:ascii="Times New Roman" w:eastAsia="Times New Roman" w:hAnsi="Times New Roman" w:cs="Times New Roman"/>
+                <w:b/>
+                <w:bCs/>
+                <w:kern w:val="0"/>
+                <w14:ligatures w14:val="none"/>
+              </w:rPr>
+              <w:t>tensorflow</w:t>
+            </w:r>
+            <w:proofErr w:type="spellEnd"/>
+          </w:p>
+        </w:tc>
+        <w:tc>
+          <w:tcPr>
+            <w:tcW w:w="0" w:type="auto"/>
+            <w:vAlign w:val="center"/>
+            <w:hideMark/>
+          </w:tcPr>
+          <w:p>
+            <w:pPr>
+              <w:spacing w:after="0" w:line="240" w:lineRule="auto"/>
+              <w:rPr>
+                <w:rFonts w:ascii="Times New Roman" w:eastAsia="Times New Roman" w:hAnsi="Times New Roman" w:cs="Times New Roman"/>
+                <w:kern w:val="0"/>
+                <w14:ligatures w14:val="none"/>
+              </w:rPr>
+            </w:pPr>
+            <w:r>
+              <w:rPr>
+                <w:rFonts w:ascii="Times New Roman" w:eastAsia="Times New Roman" w:hAnsi="Times New Roman" w:cs="Times New Roman"/>
+                <w:kern w:val="0"/>
+                <w14:ligatures w14:val="none"/>
+              </w:rPr>
+              <w:t>LSTM/GRU/Deep Learning</w:t>
+            </w:r>
+          </w:p>
+        </w:tc>
+      </w:tr>
+      <w:tr>
+        <w:trPr>
+          <w:tblCellSpacing w:w="15" w:type="dxa"/>
+        </w:trPr>
+        <w:tc>
+          <w:tcPr>
+            <w:tcW w:w="0" w:type="auto"/>
+            <w:vAlign w:val="center"/>
+            <w:hideMark/>
+          </w:tcPr>
+          <w:p>
+            <w:pPr>
+              <w:spacing w:after="0" w:line="240" w:lineRule="auto"/>
+              <w:rPr>
+                <w:rFonts w:ascii="Times New Roman" w:eastAsia="Times New Roman" w:hAnsi="Times New Roman" w:cs="Times New Roman"/>
+                <w:kern w:val="0"/>
+                <w14:ligatures w14:val="none"/>
+              </w:rPr>
+            </w:pPr>
+            <w:proofErr w:type="spellStart"/>
+            <w:r>
+              <w:rPr>
+                <w:rFonts w:ascii="Times New Roman" w:eastAsia="Times New Roman" w:hAnsi="Times New Roman" w:cs="Times New Roman"/>
+                <w:b/>
+                <w:bCs/>
+                <w:kern w:val="0"/>
+                <w14:ligatures w14:val="none"/>
+              </w:rPr>
+              <w:t>joblib</w:t>
+            </w:r>
+            <w:proofErr w:type="spellEnd"/>
+          </w:p>
+        </w:tc>
+        <w:tc>
+          <w:tcPr>
+            <w:tcW w:w="0" w:type="auto"/>
+            <w:vAlign w:val="center"/>
+            <w:hideMark/>
+          </w:tcPr>
+          <w:p>
+            <w:pPr>
+              <w:spacing w:after="0" w:line="240" w:lineRule="auto"/>
+              <w:rPr>
+                <w:rFonts w:ascii="Times New Roman" w:eastAsia="Times New Roman" w:hAnsi="Times New Roman" w:cs="Times New Roman"/>
+                <w:kern w:val="0"/>
+                <w14:ligatures w14:val="none"/>
+              </w:rPr>
+            </w:pPr>
+            <w:r>
+              <w:rPr>
+                <w:rFonts w:ascii="Times New Roman" w:eastAsia="Times New Roman" w:hAnsi="Times New Roman" w:cs="Times New Roman"/>
+                <w:kern w:val="0"/>
+                <w14:ligatures w14:val="none"/>
+              </w:rPr>
+              <w:t>saving models</w:t>
+            </w:r>
+          </w:p>
+        </w:tc>
+      </w:tr>
+      <w:tr>
+        <w:trPr>
+          <w:tblCellSpacing w:w="15" w:type="dxa"/>
+        </w:trPr>
+        <w:tc>
+          <w:tcPr>
+            <w:tcW w:w="0" w:type="auto"/>
+            <w:vAlign w:val="center"/>
+            <w:hideMark/>
+          </w:tcPr>
+          <w:p>
+            <w:pPr>
+              <w:spacing w:after="0" w:line="240" w:lineRule="auto"/>
+              <w:rPr>
+                <w:rFonts w:ascii="Times New Roman" w:eastAsia="Times New Roman" w:hAnsi="Times New Roman" w:cs="Times New Roman"/>
+                <w:kern w:val="0"/>
+                <w14:ligatures w14:val="none"/>
+              </w:rPr>
+            </w:pPr>
+            <w:proofErr w:type="spellStart"/>
+            <w:r>
+              <w:rPr>
+                <w:rFonts w:ascii="Times New Roman" w:eastAsia="Times New Roman" w:hAnsi="Times New Roman" w:cs="Times New Roman"/>
+                <w:b/>
+                <w:bCs/>
+                <w:kern w:val="0"/>
+                <w14:ligatures w14:val="none"/>
+              </w:rPr>
+              <w:t>jupyter</w:t>
+            </w:r>
+            <w:proofErr w:type="spellEnd"/>
+            <w:r>
+              <w:rPr>
+                <w:rFonts w:ascii="Times New Roman" w:eastAsia="Times New Roman" w:hAnsi="Times New Roman" w:cs="Times New Roman"/>
+                <w:b/>
+                <w:bCs/>
+                <w:kern w:val="0"/>
+                <w14:ligatures w14:val="none"/>
+              </w:rPr>
+              <w:t xml:space="preserve"> / notebook</w:t>
+            </w:r>
+          </w:p>
+        </w:tc>
+        <w:tc>
+          <w:tcPr>
+            <w:tcW w:w="0" w:type="auto"/>
+            <w:vAlign w:val="center"/>
+            <w:hideMark/>
+          </w:tcPr>
+          <w:p>
+            <w:pPr>
+              <w:spacing w:after="0" w:line="240" w:lineRule="auto"/>
+              <w:rPr>
+                <w:rFonts w:ascii="Times New Roman" w:eastAsia="Times New Roman" w:hAnsi="Times New Roman" w:cs="Times New Roman"/>
+                <w:kern w:val="0"/>
+                <w14:ligatures w14:val="none"/>
+              </w:rPr>
+            </w:pPr>
+            <w:proofErr w:type="gramStart"/>
+            <w:r>
+              <w:rPr>
+                <w:rFonts w:ascii="Times New Roman" w:eastAsia="Times New Roman" w:hAnsi="Times New Roman" w:cs="Times New Roman"/>
+                <w:kern w:val="0"/>
+                <w14:ligatures w14:val="none"/>
+              </w:rPr>
+              <w:t xml:space="preserve">running </w:t>
+            </w:r>
+            <w:r>
+              <w:rPr>
+                <w:rFonts w:ascii="Courier New" w:eastAsia="Times New Roman" w:hAnsi="Courier New" w:cs="Courier New"/>
+                <w:kern w:val="0"/>
+                <w:sz w:val="20"/>
+                <w:szCs w:val="20"/>
+                <w14:ligatures w14:val="none"/>
+              </w:rPr>
+              <w:t>.</w:t>
+            </w:r>
+            <w:proofErr w:type="spellStart"/>
+            <w:r>
+              <w:rPr>
+                <w:rFonts w:ascii="Courier New" w:eastAsia="Times New Roman" w:hAnsi="Courier New" w:cs="Courier New"/>
+                <w:kern w:val="0"/>
+                <w:sz w:val="20"/>
+                <w:szCs w:val="20"/>
+                <w14:ligatures w14:val="none"/>
+              </w:rPr>
+              <w:t>ipynb</w:t>
+            </w:r>
+            <w:proofErr w:type="spellEnd"/>
+            <w:proofErr w:type="gramEnd"/>
+            <w:r>
+              <w:rPr>
+                <w:rFonts w:ascii="Times New Roman" w:eastAsia="Times New Roman" w:hAnsi="Times New Roman" w:cs="Times New Roman"/>
+                <w:kern w:val="0"/>
+                <w14:ligatures w14:val="none"/>
+              </w:rPr>
+              <w:t xml:space="preserve"> files</w:t>
+            </w:r>
+          </w:p>
+        </w:tc>
+      </w:tr>
+      <w:tr>
+        <w:trPr>
+          <w:tblCellSpacing w:w="15" w:type="dxa"/>
+        </w:trPr>
+        <w:tc>
+          <w:tcPr>
+            <w:tcW w:w="0" w:type="auto"/>
+            <w:vAlign w:val="center"/>
+            <w:hideMark/>
+          </w:tcPr>
+          <w:p>
+            <w:pPr>
+              <w:spacing w:after="0" w:line="240" w:lineRule="auto"/>
+              <w:rPr>
+                <w:rFonts w:ascii="Times New Roman" w:eastAsia="Times New Roman" w:hAnsi="Times New Roman" w:cs="Times New Roman"/>
+                <w:kern w:val="0"/>
+                <w14:ligatures w14:val="none"/>
+              </w:rPr>
+            </w:pPr>
+            <w:proofErr w:type="spellStart"/>
+            <w:r>
+              <w:rPr>
+                <w:rFonts w:ascii="Times New Roman" w:eastAsia="Times New Roman" w:hAnsi="Times New Roman" w:cs="Times New Roman"/>
+                <w:b/>
+                <w:bCs/>
+                <w:kern w:val="0"/>
+                <w14:ligatures w14:val="none"/>
+              </w:rPr>
+              <w:t>pathlib</w:t>
+            </w:r>
+            <w:proofErr w:type="spellEnd"/>
+          </w:p>
+        </w:tc>
+        <w:tc>
+          <w:tcPr>
+            <w:tcW w:w="0" w:type="auto"/>
+            <w:vAlign w:val="center"/>
+            <w:hideMark/>
+          </w:tcPr>
+          <w:p>
+            <w:pPr>
+              <w:spacing w:after="0" w:line="240" w:lineRule="auto"/>
+              <w:rPr>
+                <w:rFonts w:ascii="Times New Roman" w:eastAsia="Times New Roman" w:hAnsi="Times New Roman" w:cs="Times New Roman"/>
+                <w:kern w:val="0"/>
+                <w14:ligatures w14:val="none"/>
+              </w:rPr>
+            </w:pPr>
+            <w:r>
+              <w:rPr>
+                <w:rFonts w:ascii="Times New Roman" w:eastAsia="Times New Roman" w:hAnsi="Times New Roman" w:cs="Times New Roman"/>
+                <w:kern w:val="0"/>
+                <w14:ligatures w14:val="none"/>
+              </w:rPr>
+              <w:t>cleaner file paths (Windows-friendly)</w:t>
+            </w:r>
+          </w:p>
+        </w:tc>
+      </w:tr>
+      <w:tr>
+        <w:trPr>
+          <w:tblCellSpacing w:w="15" w:type="dxa"/>
+        </w:trPr>
+        <w:tc>
+          <w:tcPr>
+            <w:tcW w:w="0" w:type="auto"/>
+            <w:vAlign w:val="center"/>
+            <w:hideMark/>
+          </w:tcPr>
+          <w:p>
+            <w:pPr>
+              <w:spacing w:after="0" w:line="240" w:lineRule="auto"/>
+              <w:rPr>
+                <w:rFonts w:ascii="Times New Roman" w:eastAsia="Times New Roman" w:hAnsi="Times New Roman" w:cs="Times New Roman"/>
+                <w:kern w:val="0"/>
+                <w14:ligatures w14:val="none"/>
+              </w:rPr>
+            </w:pPr>
+            <w:proofErr w:type="spellStart"/>
+            <w:r>
+              <w:rPr>
+                <w:rFonts w:ascii="Times New Roman" w:eastAsia="Times New Roman" w:hAnsi="Times New Roman" w:cs="Times New Roman"/>
+                <w:b/>
+                <w:bCs/>
+                <w:kern w:val="0"/>
+                <w14:ligatures w14:val="none"/>
+              </w:rPr>
+              <w:t>plotly</w:t>
+            </w:r>
+            <w:proofErr w:type="spellEnd"/>
+          </w:p>
+        </w:tc>
+        <w:tc>
+          <w:tcPr>
+            <w:tcW w:w="0" w:type="auto"/>
+            <w:vAlign w:val="center"/>
+            <w:hideMark/>
+          </w:tcPr>
+          <w:p>
+            <w:pPr>
+              <w:spacing w:after="0" w:line="240" w:lineRule="auto"/>
+              <w:rPr>
+                <w:rFonts w:ascii="Times New Roman" w:eastAsia="Times New Roman" w:hAnsi="Times New Roman" w:cs="Times New Roman"/>
+                <w:kern w:val="0"/>
+                <w14:ligatures w14:val="none"/>
+              </w:rPr>
+            </w:pPr>
+            <w:r>
+              <w:rPr>
+                <w:rFonts w:ascii="Times New Roman" w:eastAsia="Times New Roman" w:hAnsi="Times New Roman" w:cs="Times New Roman"/>
+                <w:kern w:val="0"/>
+                <w14:ligatures w14:val="none"/>
+              </w:rPr>
+              <w:t>interactive charts</w:t>
+            </w:r>
+          </w:p>
+        </w:tc>
+      </w:tr>
+      <w:tr>
+        <w:trPr>
+          <w:tblCellSpacing w:w="15" w:type="dxa"/>
+        </w:trPr>
+        <w:tc>
+          <w:tcPr>
+            <w:tcW w:w="0" w:type="auto"/>
+            <w:vAlign w:val="center"/>
+            <w:hideMark/>
+          </w:tcPr>
+          <w:p>
+            <w:pPr>
+              <w:spacing w:after="0" w:line="240" w:lineRule="auto"/>
+              <w:rPr>
+                <w:rFonts w:ascii="Times New Roman" w:eastAsia="Times New Roman" w:hAnsi="Times New Roman" w:cs="Times New Roman"/>
+                <w:kern w:val="0"/>
+                <w14:ligatures w14:val="none"/>
+              </w:rPr>
+            </w:pPr>
+            <w:proofErr w:type="spellStart"/>
+            <w:r>
+              <w:rPr>
+                <w:rFonts w:ascii="Times New Roman" w:eastAsia="Times New Roman" w:hAnsi="Times New Roman" w:cs="Times New Roman"/>
+                <w:b/>
+                <w:bCs/>
+                <w:kern w:val="0"/>
+                <w14:ligatures w14:val="none"/>
+              </w:rPr>
+              <w:t>streamlit</w:t>
+            </w:r>
+            <w:proofErr w:type="spellEnd"/>
+          </w:p>
+        </w:tc>
+        <w:tc>
+          <w:tcPr>
+            <w:tcW w:w="0" w:type="auto"/>
+            <w:vAlign w:val="center"/>
+            <w:hideMark/>
+          </w:tcPr>
+          <w:p>
+            <w:pPr>
+              <w:spacing w:after="0" w:line="240" w:lineRule="auto"/>
+              <w:rPr>
+                <w:rFonts w:ascii="Times New Roman" w:eastAsia="Times New Roman" w:hAnsi="Times New Roman" w:cs="Times New Roman"/>
+                <w:kern w:val="0"/>
+                <w14:ligatures w14:val="none"/>
+              </w:rPr>
+            </w:pPr>
+            <w:r>
+              <w:rPr>
+                <w:rFonts w:ascii="Times New Roman" w:eastAsia="Times New Roman" w:hAnsi="Times New Roman" w:cs="Times New Roman"/>
+                <w:kern w:val="0"/>
+                <w14:ligatures w14:val="none"/>
+              </w:rPr>
+              <w:t>dashboard (Week 4)</w:t>
+            </w:r>
+          </w:p>
+        </w:tc>
+      </w:tr>
+    </w:tbl>
     <w:p/>
     <w:sectPr>
       <w:pgSz w:w="12240" w:h="15840"/>

</xml_diff>